<commit_message>
+ sửa đổi lần 2
</commit_message>
<xml_diff>
--- a/thuc hanh gif.docx
+++ b/thuc hanh gif.docx
@@ -5,6 +5,11 @@
     <w:p>
       <w:r>
         <w:t>Sasasaasa âsasa</w:t>
+      </w:r>
+    </w:p>
+    <w:p>
+      <w:r>
+        <w:t>jdfhgkjdfhgkdfjgkd</w:t>
       </w:r>
       <w:bookmarkStart w:id="0" w:name="_GoBack"/>
       <w:bookmarkEnd w:id="0"/>

</xml_diff>

<commit_message>
+sửa đổi lần 3
</commit_message>
<xml_diff>
--- a/thuc hanh gif.docx
+++ b/thuc hanh gif.docx
@@ -9,7 +9,15 @@
     </w:p>
     <w:p>
       <w:r>
-        <w:t>jdfhgkjdfhgkdfjgkd</w:t>
+        <w:t>J</w:t>
+      </w:r>
+      <w:r>
+        <w:t>dfhgkjdfhgkdfjgkd</w:t>
+      </w:r>
+    </w:p>
+    <w:p>
+      <w:r>
+        <w:t xml:space="preserve">Sửa lại </w:t>
       </w:r>
       <w:bookmarkStart w:id="0" w:name="_GoBack"/>
       <w:bookmarkEnd w:id="0"/>

</xml_diff>

<commit_message>
sửa lại lần 4
</commit_message>
<xml_diff>
--- a/thuc hanh gif.docx
+++ b/thuc hanh gif.docx
@@ -9,7 +9,15 @@
     </w:p>
     <w:p>
       <w:r>
-        <w:t>jdfhgkjdfhgkdfjgkd</w:t>
+        <w:t>J</w:t>
+      </w:r>
+      <w:r>
+        <w:t>dfhgkjdfhgkdfjgk</w:t>
+      </w:r>
+    </w:p>
+    <w:p>
+      <w:r>
+        <w:t xml:space="preserve">Adadmm </w:t>
       </w:r>
       <w:bookmarkStart w:id="0" w:name="_GoBack"/>
       <w:bookmarkEnd w:id="0"/>

</xml_diff>

<commit_message>
- them 1 dong
</commit_message>
<xml_diff>
--- a/thuc hanh gif.docx
+++ b/thuc hanh gif.docx
@@ -18,6 +18,11 @@
     <w:p>
       <w:r>
         <w:t xml:space="preserve">Adadmm </w:t>
+      </w:r>
+    </w:p>
+    <w:p>
+      <w:r>
+        <w:t>1234</w:t>
       </w:r>
       <w:bookmarkStart w:id="0" w:name="_GoBack"/>
       <w:bookmarkEnd w:id="0"/>

</xml_diff>